<commit_message>
Modify nCorrupt to ACorrupt.
</commit_message>
<xml_diff>
--- a/doc/Selective-Repeat-Documentation/Selective-Repeat-Testing-Doc.docx
+++ b/doc/Selective-Repeat-Documentation/Selective-Repeat-Testing-Doc.docx
@@ -84,14 +84,7 @@
           <w:b/>
           <w:bCs/>
         </w:rPr>
-        <w:t xml:space="preserve"> Xia </w:t>
-      </w:r>
-      <w:r>
-        <w:rPr>
-          <w:b/>
-          <w:bCs/>
-        </w:rPr>
-        <w:t>U</w:t>
+        <w:t xml:space="preserve"> Xia U</w:t>
       </w:r>
       <w:r>
         <w:rPr>
@@ -300,17 +293,45 @@
     </w:p>
     <w:p>
       <w:pPr>
-        <w:rPr>
-          <w:b/>
-          <w:bCs/>
-        </w:rPr>
-      </w:pPr>
-      <w:r>
-        <w:rPr>
-          <w:b/>
-          <w:bCs/>
-        </w:rPr>
-        <w:t>Input values:</w:t>
+        <w:pStyle w:val="2"/>
+        <w:rPr>
+          <w:b/>
+          <w:bCs/>
+          <w:color w:val="auto"/>
+        </w:rPr>
+      </w:pPr>
+      <w:r>
+        <w:rPr>
+          <w:rFonts w:hint="eastAsia"/>
+          <w:b/>
+          <w:bCs/>
+          <w:color w:val="auto"/>
+        </w:rPr>
+        <w:t>Case</w:t>
+      </w:r>
+      <w:r>
+        <w:rPr>
+          <w:b/>
+          <w:bCs/>
+          <w:color w:val="auto"/>
+        </w:rPr>
+        <w:t xml:space="preserve"> 1: works for no loss and no corruption</w:t>
+      </w:r>
+    </w:p>
+    <w:p>
+      <w:pPr>
+        <w:rPr>
+          <w:b/>
+          <w:bCs/>
+        </w:rPr>
+      </w:pPr>
+      <w:bookmarkStart w:id="0" w:name="_Hlk55476114"/>
+      <w:r>
+        <w:rPr>
+          <w:b/>
+          <w:bCs/>
+        </w:rPr>
+        <w:t>Input values</w:t>
       </w:r>
     </w:p>
     <w:p>
@@ -325,7 +346,7 @@
         <w:t xml:space="preserve">Number of messages to simulate: </w:t>
       </w:r>
       <w:r>
-        <w:t>52</w:t>
+        <w:t>100</w:t>
       </w:r>
     </w:p>
     <w:p>
@@ -337,7 +358,10 @@
         </w:numPr>
       </w:pPr>
       <w:r>
-        <w:t>Packet loss probability: 0.1</w:t>
+        <w:t>Packet loss probability: 0.</w:t>
+      </w:r>
+      <w:r>
+        <w:t>0</w:t>
       </w:r>
     </w:p>
     <w:p>
@@ -349,7 +373,13 @@
         </w:numPr>
       </w:pPr>
       <w:r>
-        <w:t>Packet corruption probability: 0.1</w:t>
+        <w:t xml:space="preserve">Packet corruption probability: </w:t>
+      </w:r>
+      <w:r>
+        <w:rPr>
+          <w:rFonts w:hint="eastAsia"/>
+        </w:rPr>
+        <w:t>0.0</w:t>
       </w:r>
     </w:p>
     <w:p>
@@ -361,7 +391,13 @@
         </w:numPr>
       </w:pPr>
       <w:r>
-        <w:t>Average time between messages from sender’s layer 5: 200</w:t>
+        <w:t xml:space="preserve">Average time between messages from sender’s layer 5: </w:t>
+      </w:r>
+      <w:r>
+        <w:t>3</w:t>
+      </w:r>
+      <w:r>
+        <w:t>00</w:t>
       </w:r>
     </w:p>
     <w:p>
@@ -420,6 +456,7 @@
         <w:t>Random seed: 1234</w:t>
       </w:r>
     </w:p>
+    <w:bookmarkEnd w:id="0"/>
     <w:p/>
     <w:p>
       <w:pPr>
@@ -433,9 +470,1907 @@
           <w:b/>
           <w:bCs/>
         </w:rPr>
-        <w:t>Part of output in the terminal:</w:t>
-      </w:r>
-    </w:p>
+        <w:t>Part of output in the terminal</w:t>
+      </w:r>
+    </w:p>
+    <w:p>
+      <w:r>
+        <w:t>-- * Network Simulator v1.0 * --</w:t>
+      </w:r>
+    </w:p>
+    <w:p>
+      <w:r>
+        <w:t>Enter number of messages to simulate (&gt; 0): [10] 100</w:t>
+      </w:r>
+    </w:p>
+    <w:p>
+      <w:r>
+        <w:t>Enter packet loss probability (0.0 for no loss): [0.0] 0</w:t>
+      </w:r>
+    </w:p>
+    <w:p>
+      <w:r>
+        <w:t>Enter packet corruption probability (0.0 for no corruption): [0.0] 0</w:t>
+      </w:r>
+    </w:p>
+    <w:p>
+      <w:r>
+        <w:t>Enter average time between messages from sender's layer 5 (&gt; 0.0): [1000] 300</w:t>
+      </w:r>
+    </w:p>
+    <w:p>
+      <w:r>
+        <w:t>Enter window size (&gt; 0): [8] 1</w:t>
+      </w:r>
+    </w:p>
+    <w:p>
+      <w:r>
+        <w:t>Enter retransmission timeout (&gt;0.0) [15.0] 30</w:t>
+      </w:r>
+    </w:p>
+    <w:p>
+      <w:r>
+        <w:t>Enter trace level (&gt;= 0): [0] 3</w:t>
+      </w:r>
+    </w:p>
+    <w:p>
+      <w:r>
+        <w:t>Enter random seed: [0] 1234</w:t>
+      </w:r>
+    </w:p>
+    <w:p>
+      <w:proofErr w:type="spellStart"/>
+      <w:proofErr w:type="gramStart"/>
+      <w:r>
+        <w:t>generateNextArrival</w:t>
+      </w:r>
+      <w:proofErr w:type="spellEnd"/>
+      <w:r>
+        <w:t>(</w:t>
+      </w:r>
+      <w:proofErr w:type="gramEnd"/>
+      <w:r>
+        <w:t>): called</w:t>
+      </w:r>
+    </w:p>
+    <w:p>
+      <w:proofErr w:type="spellStart"/>
+      <w:proofErr w:type="gramStart"/>
+      <w:r>
+        <w:t>generateNextArrival</w:t>
+      </w:r>
+      <w:proofErr w:type="spellEnd"/>
+      <w:r>
+        <w:t>(</w:t>
+      </w:r>
+      <w:proofErr w:type="gramEnd"/>
+      <w:r>
+        <w:t>): time is 0.0</w:t>
+      </w:r>
+    </w:p>
+    <w:p>
+      <w:proofErr w:type="spellStart"/>
+      <w:proofErr w:type="gramStart"/>
+      <w:r>
+        <w:t>generateNextArrival</w:t>
+      </w:r>
+      <w:proofErr w:type="spellEnd"/>
+      <w:r>
+        <w:t>(</w:t>
+      </w:r>
+      <w:proofErr w:type="gramEnd"/>
+      <w:r>
+        <w:t>): future time for event 1 at entity 0 will be 65.1509140293588</w:t>
+      </w:r>
+    </w:p>
+    <w:p/>
+    <w:p>
+      <w:r>
+        <w:t xml:space="preserve">EVENT time: </w:t>
+      </w:r>
+      <w:proofErr w:type="gramStart"/>
+      <w:r>
+        <w:t>65.1509140293588  type</w:t>
+      </w:r>
+      <w:proofErr w:type="gramEnd"/>
+      <w:r>
+        <w:t>: 1  entity: 0</w:t>
+      </w:r>
+    </w:p>
+    <w:p>
+      <w:proofErr w:type="spellStart"/>
+      <w:proofErr w:type="gramStart"/>
+      <w:r>
+        <w:t>generateNextArrival</w:t>
+      </w:r>
+      <w:proofErr w:type="spellEnd"/>
+      <w:r>
+        <w:t>(</w:t>
+      </w:r>
+      <w:proofErr w:type="gramEnd"/>
+      <w:r>
+        <w:t>): called</w:t>
+      </w:r>
+    </w:p>
+    <w:p>
+      <w:proofErr w:type="spellStart"/>
+      <w:proofErr w:type="gramStart"/>
+      <w:r>
+        <w:lastRenderedPageBreak/>
+        <w:t>generateNextArrival</w:t>
+      </w:r>
+      <w:proofErr w:type="spellEnd"/>
+      <w:r>
+        <w:t>(</w:t>
+      </w:r>
+      <w:proofErr w:type="gramEnd"/>
+      <w:r>
+        <w:t>): time is 65.1509140293588</w:t>
+      </w:r>
+    </w:p>
+    <w:p>
+      <w:proofErr w:type="spellStart"/>
+      <w:proofErr w:type="gramStart"/>
+      <w:r>
+        <w:t>generateNextArrival</w:t>
+      </w:r>
+      <w:proofErr w:type="spellEnd"/>
+      <w:r>
+        <w:t>(</w:t>
+      </w:r>
+      <w:proofErr w:type="gramEnd"/>
+      <w:r>
+        <w:t>): future time for event 1 at entity 0 will be 101.0406811731315</w:t>
+      </w:r>
+    </w:p>
+    <w:p>
+      <w:r>
+        <w:t xml:space="preserve">Calling </w:t>
+      </w:r>
+      <w:proofErr w:type="spellStart"/>
+      <w:proofErr w:type="gramStart"/>
+      <w:r>
+        <w:t>aOutput</w:t>
+      </w:r>
+      <w:proofErr w:type="spellEnd"/>
+      <w:r>
+        <w:t>(</w:t>
+      </w:r>
+      <w:proofErr w:type="gramEnd"/>
+      <w:r>
+        <w:t>)...</w:t>
+      </w:r>
+    </w:p>
+    <w:p>
+      <w:r>
+        <w:t xml:space="preserve">toLayer3: </w:t>
+      </w:r>
+      <w:proofErr w:type="spellStart"/>
+      <w:r>
+        <w:t>seqnum</w:t>
+      </w:r>
+      <w:proofErr w:type="spellEnd"/>
+      <w:r>
+        <w:t xml:space="preserve">: </w:t>
+      </w:r>
+      <w:proofErr w:type="gramStart"/>
+      <w:r>
+        <w:t xml:space="preserve">0  </w:t>
+      </w:r>
+      <w:proofErr w:type="spellStart"/>
+      <w:r>
+        <w:t>acknum</w:t>
+      </w:r>
+      <w:proofErr w:type="spellEnd"/>
+      <w:proofErr w:type="gramEnd"/>
+      <w:r>
+        <w:t xml:space="preserve">: 0  checksum: 3029525244  payload: </w:t>
+      </w:r>
+      <w:proofErr w:type="spellStart"/>
+      <w:r>
+        <w:t>aaaaaaaaaaaaaaaaaaaa</w:t>
+      </w:r>
+      <w:proofErr w:type="spellEnd"/>
+    </w:p>
+    <w:p>
+      <w:r>
+        <w:t>toLayer3: scheduling arrival on other side</w:t>
+      </w:r>
+    </w:p>
+    <w:p>
+      <w:proofErr w:type="spellStart"/>
+      <w:r>
+        <w:t>startTimer</w:t>
+      </w:r>
+      <w:proofErr w:type="spellEnd"/>
+      <w:r>
+        <w:t>: starting timer at 65.1509140293588</w:t>
+      </w:r>
+    </w:p>
+    <w:p/>
+    <w:p>
+      <w:r>
+        <w:t xml:space="preserve">EVENT time: </w:t>
+      </w:r>
+      <w:proofErr w:type="gramStart"/>
+      <w:r>
+        <w:t>67.37757499923703  type</w:t>
+      </w:r>
+      <w:proofErr w:type="gramEnd"/>
+      <w:r>
+        <w:t>: 2  entity: 1</w:t>
+      </w:r>
+    </w:p>
+    <w:p>
+      <w:r>
+        <w:t xml:space="preserve">Calling </w:t>
+      </w:r>
+      <w:proofErr w:type="spellStart"/>
+      <w:proofErr w:type="gramStart"/>
+      <w:r>
+        <w:t>bInput</w:t>
+      </w:r>
+      <w:proofErr w:type="spellEnd"/>
+      <w:r>
+        <w:t>(</w:t>
+      </w:r>
+      <w:proofErr w:type="gramEnd"/>
+      <w:r>
+        <w:t>)...</w:t>
+      </w:r>
+    </w:p>
+    <w:p>
+      <w:r>
+        <w:t xml:space="preserve">toLayer3: </w:t>
+      </w:r>
+      <w:proofErr w:type="spellStart"/>
+      <w:r>
+        <w:t>seqnum</w:t>
+      </w:r>
+      <w:proofErr w:type="spellEnd"/>
+      <w:r>
+        <w:t xml:space="preserve">: </w:t>
+      </w:r>
+      <w:proofErr w:type="gramStart"/>
+      <w:r>
+        <w:t xml:space="preserve">0  </w:t>
+      </w:r>
+      <w:proofErr w:type="spellStart"/>
+      <w:r>
+        <w:t>acknum</w:t>
+      </w:r>
+      <w:proofErr w:type="spellEnd"/>
+      <w:proofErr w:type="gramEnd"/>
+      <w:r>
+        <w:t xml:space="preserve">: 0  checksum: 4108050209  payload: </w:t>
+      </w:r>
+    </w:p>
+    <w:p>
+      <w:r>
+        <w:t>toLayer3: scheduling arrival on other side</w:t>
+      </w:r>
+    </w:p>
+    <w:p/>
+    <w:p>
+      <w:r>
+        <w:t xml:space="preserve">EVENT time: </w:t>
+      </w:r>
+      <w:proofErr w:type="gramStart"/>
+      <w:r>
+        <w:t>69.2864467299417  type</w:t>
+      </w:r>
+      <w:proofErr w:type="gramEnd"/>
+      <w:r>
+        <w:t>: 2  entity: 0</w:t>
+      </w:r>
+    </w:p>
+    <w:p>
+      <w:r>
+        <w:t xml:space="preserve">Calling </w:t>
+      </w:r>
+      <w:proofErr w:type="spellStart"/>
+      <w:proofErr w:type="gramStart"/>
+      <w:r>
+        <w:t>aInput</w:t>
+      </w:r>
+      <w:proofErr w:type="spellEnd"/>
+      <w:r>
+        <w:t>(</w:t>
+      </w:r>
+      <w:proofErr w:type="gramEnd"/>
+      <w:r>
+        <w:t>)...</w:t>
+      </w:r>
+    </w:p>
+    <w:p>
+      <w:proofErr w:type="spellStart"/>
+      <w:r>
+        <w:t>stopTimer</w:t>
+      </w:r>
+      <w:proofErr w:type="spellEnd"/>
+      <w:r>
+        <w:t>: stopping timer at 69.2864467299417</w:t>
+      </w:r>
+    </w:p>
+    <w:p/>
+    <w:p>
+      <w:r>
+        <w:t xml:space="preserve">EVENT time: </w:t>
+      </w:r>
+      <w:proofErr w:type="gramStart"/>
+      <w:r>
+        <w:t>101.0406811731315  type</w:t>
+      </w:r>
+      <w:proofErr w:type="gramEnd"/>
+      <w:r>
+        <w:t>: 1  entity: 0</w:t>
+      </w:r>
+    </w:p>
+    <w:p>
+      <w:proofErr w:type="spellStart"/>
+      <w:proofErr w:type="gramStart"/>
+      <w:r>
+        <w:t>generateNextArrival</w:t>
+      </w:r>
+      <w:proofErr w:type="spellEnd"/>
+      <w:r>
+        <w:t>(</w:t>
+      </w:r>
+      <w:proofErr w:type="gramEnd"/>
+      <w:r>
+        <w:t>): called</w:t>
+      </w:r>
+    </w:p>
+    <w:p>
+      <w:proofErr w:type="spellStart"/>
+      <w:proofErr w:type="gramStart"/>
+      <w:r>
+        <w:t>generateNextArrival</w:t>
+      </w:r>
+      <w:proofErr w:type="spellEnd"/>
+      <w:r>
+        <w:t>(</w:t>
+      </w:r>
+      <w:proofErr w:type="gramEnd"/>
+      <w:r>
+        <w:t>): time is 101.0406811731315</w:t>
+      </w:r>
+    </w:p>
+    <w:p>
+      <w:proofErr w:type="spellStart"/>
+      <w:proofErr w:type="gramStart"/>
+      <w:r>
+        <w:t>generateNextArrival</w:t>
+      </w:r>
+      <w:proofErr w:type="spellEnd"/>
+      <w:r>
+        <w:t>(</w:t>
+      </w:r>
+      <w:proofErr w:type="gramEnd"/>
+      <w:r>
+        <w:t>): future time for event 1 at entity 0 will be 124.9732963042085</w:t>
+      </w:r>
+    </w:p>
+    <w:p>
+      <w:r>
+        <w:t xml:space="preserve">Calling </w:t>
+      </w:r>
+      <w:proofErr w:type="spellStart"/>
+      <w:proofErr w:type="gramStart"/>
+      <w:r>
+        <w:t>aOutput</w:t>
+      </w:r>
+      <w:proofErr w:type="spellEnd"/>
+      <w:r>
+        <w:t>(</w:t>
+      </w:r>
+      <w:proofErr w:type="gramEnd"/>
+      <w:r>
+        <w:t>)...</w:t>
+      </w:r>
+    </w:p>
+    <w:p>
+      <w:r>
+        <w:t xml:space="preserve">toLayer3: </w:t>
+      </w:r>
+      <w:proofErr w:type="spellStart"/>
+      <w:r>
+        <w:t>seqnum</w:t>
+      </w:r>
+      <w:proofErr w:type="spellEnd"/>
+      <w:r>
+        <w:t xml:space="preserve">: </w:t>
+      </w:r>
+      <w:proofErr w:type="gramStart"/>
+      <w:r>
+        <w:t xml:space="preserve">1  </w:t>
+      </w:r>
+      <w:proofErr w:type="spellStart"/>
+      <w:r>
+        <w:t>acknum</w:t>
+      </w:r>
+      <w:proofErr w:type="spellEnd"/>
+      <w:proofErr w:type="gramEnd"/>
+      <w:r>
+        <w:t xml:space="preserve">: 0  checksum: 2281148032  payload: </w:t>
+      </w:r>
+      <w:proofErr w:type="spellStart"/>
+      <w:r>
+        <w:t>bbbbbbbbbbbbbbbbbbbb</w:t>
+      </w:r>
+      <w:proofErr w:type="spellEnd"/>
+    </w:p>
+    <w:p>
+      <w:r>
+        <w:t>toLayer3: scheduling arrival on other side</w:t>
+      </w:r>
+    </w:p>
+    <w:p>
+      <w:proofErr w:type="spellStart"/>
+      <w:r>
+        <w:t>startTimer</w:t>
+      </w:r>
+      <w:proofErr w:type="spellEnd"/>
+      <w:r>
+        <w:t>: starting timer at 101.0406811731315</w:t>
+      </w:r>
+    </w:p>
+    <w:p/>
+    <w:p>
+      <w:r>
+        <w:t xml:space="preserve">EVENT time: </w:t>
+      </w:r>
+      <w:proofErr w:type="gramStart"/>
+      <w:r>
+        <w:t>102.46888637958922  type</w:t>
+      </w:r>
+      <w:proofErr w:type="gramEnd"/>
+      <w:r>
+        <w:t>: 2  entity: 1</w:t>
+      </w:r>
+    </w:p>
+    <w:p>
+      <w:r>
+        <w:t xml:space="preserve">Calling </w:t>
+      </w:r>
+      <w:proofErr w:type="spellStart"/>
+      <w:proofErr w:type="gramStart"/>
+      <w:r>
+        <w:t>bInput</w:t>
+      </w:r>
+      <w:proofErr w:type="spellEnd"/>
+      <w:r>
+        <w:t>(</w:t>
+      </w:r>
+      <w:proofErr w:type="gramEnd"/>
+      <w:r>
+        <w:t>)...</w:t>
+      </w:r>
+    </w:p>
+    <w:p>
+      <w:r>
+        <w:t xml:space="preserve">toLayer3: </w:t>
+      </w:r>
+      <w:proofErr w:type="spellStart"/>
+      <w:r>
+        <w:t>seqnum</w:t>
+      </w:r>
+      <w:proofErr w:type="spellEnd"/>
+      <w:r>
+        <w:t xml:space="preserve">: </w:t>
+      </w:r>
+      <w:proofErr w:type="gramStart"/>
+      <w:r>
+        <w:t xml:space="preserve">0  </w:t>
+      </w:r>
+      <w:proofErr w:type="spellStart"/>
+      <w:r>
+        <w:t>acknum</w:t>
+      </w:r>
+      <w:proofErr w:type="spellEnd"/>
+      <w:proofErr w:type="gramEnd"/>
+      <w:r>
+        <w:t xml:space="preserve">: 1  checksum: 2212294583  payload: </w:t>
+      </w:r>
+    </w:p>
+    <w:p>
+      <w:r>
+        <w:t>toLayer3: scheduling arrival on other side</w:t>
+      </w:r>
+    </w:p>
+    <w:p>
+      <w:r>
+        <w:t xml:space="preserve">toLayer3: </w:t>
+      </w:r>
+      <w:proofErr w:type="spellStart"/>
+      <w:r>
+        <w:t>seqnum</w:t>
+      </w:r>
+      <w:proofErr w:type="spellEnd"/>
+      <w:r>
+        <w:t xml:space="preserve">: </w:t>
+      </w:r>
+      <w:proofErr w:type="gramStart"/>
+      <w:r>
+        <w:t xml:space="preserve">0  </w:t>
+      </w:r>
+      <w:proofErr w:type="spellStart"/>
+      <w:r>
+        <w:t>acknum</w:t>
+      </w:r>
+      <w:proofErr w:type="spellEnd"/>
+      <w:proofErr w:type="gramEnd"/>
+      <w:r>
+        <w:t xml:space="preserve">: 1  checksum: 2212294583  payload: </w:t>
+      </w:r>
+    </w:p>
+    <w:p>
+      <w:r>
+        <w:t>toLayer3: scheduling arrival on other side</w:t>
+      </w:r>
+    </w:p>
+    <w:p>
+      <w:r>
+        <w:t>…</w:t>
+      </w:r>
+    </w:p>
+    <w:p>
+      <w:r>
+        <w:t>…</w:t>
+      </w:r>
+    </w:p>
+    <w:p>
+      <w:r>
+        <w:t>Simulator terminated at time 30186.773277993096</w:t>
+      </w:r>
+    </w:p>
+    <w:p/>
+    <w:p>
+      <w:pPr>
+        <w:rPr>
+          <w:b/>
+          <w:bCs/>
+        </w:rPr>
+      </w:pPr>
+      <w:r>
+        <w:rPr>
+          <w:b/>
+          <w:bCs/>
+        </w:rPr>
+        <w:t>Statistics</w:t>
+      </w:r>
+    </w:p>
+    <w:p>
+      <w:r>
+        <w:t>===============STATISTICS=======================</w:t>
+      </w:r>
+    </w:p>
+    <w:p>
+      <w:r>
+        <w:t>Number of original packets transmitted by A: 100</w:t>
+      </w:r>
+    </w:p>
+    <w:p>
+      <w:r>
+        <w:t>Number of retransmissions by A: 0</w:t>
+      </w:r>
+    </w:p>
+    <w:p>
+      <w:r>
+        <w:t>Number of data packets delivered to layer 5 at B: 100</w:t>
+      </w:r>
+    </w:p>
+    <w:p>
+      <w:r>
+        <w:t>Number of ACK packets sent by B: 150</w:t>
+      </w:r>
+    </w:p>
+    <w:p>
+      <w:r>
+        <w:t>Number of corrupted packets: 0</w:t>
+      </w:r>
+    </w:p>
+    <w:p>
+      <w:r>
+        <w:t>Ratio of lost packets: 0.00%</w:t>
+      </w:r>
+    </w:p>
+    <w:p>
+      <w:r>
+        <w:t>Ratio of corrupted packets: 0.00%</w:t>
+      </w:r>
+    </w:p>
+    <w:p>
+      <w:r>
+        <w:lastRenderedPageBreak/>
+        <w:t>Average RTT: 10.340</w:t>
+      </w:r>
+    </w:p>
+    <w:p>
+      <w:r>
+        <w:t>Average communication time: 10.340</w:t>
+      </w:r>
+    </w:p>
+    <w:p>
+      <w:r>
+        <w:t>==================================================</w:t>
+      </w:r>
+    </w:p>
+    <w:p/>
+    <w:p>
+      <w:pPr>
+        <w:pStyle w:val="2"/>
+        <w:rPr>
+          <w:b/>
+          <w:bCs/>
+          <w:color w:val="auto"/>
+        </w:rPr>
+      </w:pPr>
+      <w:r>
+        <w:rPr>
+          <w:b/>
+          <w:bCs/>
+          <w:color w:val="auto"/>
+        </w:rPr>
+        <w:t>Case 2: works for loss and no corruption</w:t>
+      </w:r>
+    </w:p>
+    <w:p>
+      <w:pPr>
+        <w:rPr>
+          <w:b/>
+          <w:bCs/>
+        </w:rPr>
+      </w:pPr>
+      <w:bookmarkStart w:id="1" w:name="_Hlk55477316"/>
+      <w:r>
+        <w:rPr>
+          <w:b/>
+          <w:bCs/>
+        </w:rPr>
+        <w:t>Input values</w:t>
+      </w:r>
+    </w:p>
+    <w:p>
+      <w:r>
+        <w:t>-</w:t>
+      </w:r>
+      <w:r>
+        <w:tab/>
+        <w:t>Number of messages to simulate: 100</w:t>
+      </w:r>
+    </w:p>
+    <w:p>
+      <w:r>
+        <w:t>-</w:t>
+      </w:r>
+      <w:r>
+        <w:tab/>
+        <w:t>Packet loss probability: 0.</w:t>
+      </w:r>
+      <w:r>
+        <w:t>1</w:t>
+      </w:r>
+    </w:p>
+    <w:p>
+      <w:r>
+        <w:t>-</w:t>
+      </w:r>
+      <w:r>
+        <w:tab/>
+        <w:t>Packet corruption probability: 0.0</w:t>
+      </w:r>
+    </w:p>
+    <w:p>
+      <w:r>
+        <w:t>-</w:t>
+      </w:r>
+      <w:r>
+        <w:tab/>
+        <w:t>Average time between messages from sender’s layer 5: 300</w:t>
+      </w:r>
+    </w:p>
+    <w:p>
+      <w:r>
+        <w:t>-</w:t>
+      </w:r>
+      <w:r>
+        <w:tab/>
+        <w:t>Window size: 1</w:t>
+      </w:r>
+    </w:p>
+    <w:p>
+      <w:r>
+        <w:t>-</w:t>
+      </w:r>
+      <w:r>
+        <w:tab/>
+        <w:t>Retransmission timeout: 30</w:t>
+      </w:r>
+    </w:p>
+    <w:p>
+      <w:r>
+        <w:t>-</w:t>
+      </w:r>
+      <w:r>
+        <w:tab/>
+        <w:t>Trace level: 3</w:t>
+      </w:r>
+    </w:p>
+    <w:p>
+      <w:r>
+        <w:t>-</w:t>
+      </w:r>
+      <w:r>
+        <w:tab/>
+        <w:t>Random seed: 1234</w:t>
+      </w:r>
+    </w:p>
+    <w:bookmarkEnd w:id="1"/>
+    <w:p/>
+    <w:p>
+      <w:pPr>
+        <w:rPr>
+          <w:b/>
+          <w:bCs/>
+        </w:rPr>
+      </w:pPr>
+      <w:r>
+        <w:rPr>
+          <w:b/>
+          <w:bCs/>
+        </w:rPr>
+        <w:t>Recovery from DATA loss</w:t>
+      </w:r>
+      <w:r>
+        <w:rPr>
+          <w:b/>
+          <w:bCs/>
+        </w:rPr>
+        <w:t xml:space="preserve"> and error detection by </w:t>
+      </w:r>
+      <w:proofErr w:type="spellStart"/>
+      <w:r>
+        <w:rPr>
+          <w:b/>
+          <w:bCs/>
+        </w:rPr>
+        <w:t>bimeout</w:t>
+      </w:r>
+      <w:proofErr w:type="spellEnd"/>
+    </w:p>
+    <w:p>
+      <w:r>
+        <w:t xml:space="preserve">EVENT time: </w:t>
+      </w:r>
+      <w:proofErr w:type="gramStart"/>
+      <w:r>
+        <w:t>101.0406811731315  type</w:t>
+      </w:r>
+      <w:proofErr w:type="gramEnd"/>
+      <w:r>
+        <w:t>: 1  entity: 0</w:t>
+      </w:r>
+    </w:p>
+    <w:p>
+      <w:proofErr w:type="spellStart"/>
+      <w:proofErr w:type="gramStart"/>
+      <w:r>
+        <w:t>generateNextArrival</w:t>
+      </w:r>
+      <w:proofErr w:type="spellEnd"/>
+      <w:r>
+        <w:t>(</w:t>
+      </w:r>
+      <w:proofErr w:type="gramEnd"/>
+      <w:r>
+        <w:t>): called</w:t>
+      </w:r>
+    </w:p>
+    <w:p>
+      <w:proofErr w:type="spellStart"/>
+      <w:proofErr w:type="gramStart"/>
+      <w:r>
+        <w:t>generateNextArrival</w:t>
+      </w:r>
+      <w:proofErr w:type="spellEnd"/>
+      <w:r>
+        <w:t>(</w:t>
+      </w:r>
+      <w:proofErr w:type="gramEnd"/>
+      <w:r>
+        <w:t>): time is 101.0406811731315</w:t>
+      </w:r>
+    </w:p>
+    <w:p>
+      <w:proofErr w:type="spellStart"/>
+      <w:proofErr w:type="gramStart"/>
+      <w:r>
+        <w:t>generateNextArrival</w:t>
+      </w:r>
+      <w:proofErr w:type="spellEnd"/>
+      <w:r>
+        <w:t>(</w:t>
+      </w:r>
+      <w:proofErr w:type="gramEnd"/>
+      <w:r>
+        <w:t>): future time for event 1 at entity 0 will be 124.9732963042085</w:t>
+      </w:r>
+    </w:p>
+    <w:p>
+      <w:r>
+        <w:t xml:space="preserve">Calling </w:t>
+      </w:r>
+      <w:proofErr w:type="spellStart"/>
+      <w:proofErr w:type="gramStart"/>
+      <w:r>
+        <w:t>aOutput</w:t>
+      </w:r>
+      <w:proofErr w:type="spellEnd"/>
+      <w:r>
+        <w:t>(</w:t>
+      </w:r>
+      <w:proofErr w:type="gramEnd"/>
+      <w:r>
+        <w:t>)...</w:t>
+      </w:r>
+    </w:p>
+    <w:p>
+      <w:pPr>
+        <w:rPr>
+          <w:b/>
+          <w:bCs/>
+        </w:rPr>
+      </w:pPr>
+      <w:r>
+        <w:rPr>
+          <w:b/>
+          <w:bCs/>
+        </w:rPr>
+        <w:t xml:space="preserve">toLayer3: </w:t>
+      </w:r>
+      <w:proofErr w:type="spellStart"/>
+      <w:r>
+        <w:rPr>
+          <w:b/>
+          <w:bCs/>
+          <w:color w:val="FF0000"/>
+        </w:rPr>
+        <w:t>seqnum</w:t>
+      </w:r>
+      <w:proofErr w:type="spellEnd"/>
+      <w:r>
+        <w:rPr>
+          <w:b/>
+          <w:bCs/>
+          <w:color w:val="FF0000"/>
+        </w:rPr>
+        <w:t xml:space="preserve">: </w:t>
+      </w:r>
+      <w:proofErr w:type="gramStart"/>
+      <w:r>
+        <w:rPr>
+          <w:b/>
+          <w:bCs/>
+          <w:color w:val="FF0000"/>
+        </w:rPr>
+        <w:t>1</w:t>
+      </w:r>
+      <w:r>
+        <w:rPr>
+          <w:b/>
+          <w:bCs/>
+        </w:rPr>
+        <w:t xml:space="preserve">  </w:t>
+      </w:r>
+      <w:proofErr w:type="spellStart"/>
+      <w:r>
+        <w:rPr>
+          <w:b/>
+          <w:bCs/>
+        </w:rPr>
+        <w:t>acknum</w:t>
+      </w:r>
+      <w:proofErr w:type="spellEnd"/>
+      <w:proofErr w:type="gramEnd"/>
+      <w:r>
+        <w:rPr>
+          <w:b/>
+          <w:bCs/>
+        </w:rPr>
+        <w:t xml:space="preserve">: 0  checksum: 2281148032  payload: </w:t>
+      </w:r>
+      <w:proofErr w:type="spellStart"/>
+      <w:r>
+        <w:rPr>
+          <w:b/>
+          <w:bCs/>
+        </w:rPr>
+        <w:t>bbbbbbbbbbbbbbbbbbbb</w:t>
+      </w:r>
+      <w:proofErr w:type="spellEnd"/>
+    </w:p>
+    <w:p>
+      <w:pPr>
+        <w:rPr>
+          <w:b/>
+          <w:bCs/>
+          <w:color w:val="FF0000"/>
+        </w:rPr>
+      </w:pPr>
+      <w:r>
+        <w:rPr>
+          <w:b/>
+          <w:bCs/>
+          <w:color w:val="FF0000"/>
+        </w:rPr>
+        <w:t>toLayer3: packet being lost</w:t>
+      </w:r>
+    </w:p>
+    <w:p>
+      <w:proofErr w:type="spellStart"/>
+      <w:r>
+        <w:t>startTimer</w:t>
+      </w:r>
+      <w:proofErr w:type="spellEnd"/>
+      <w:r>
+        <w:t>: starting timer at 101.0406811731315</w:t>
+      </w:r>
+    </w:p>
+    <w:p/>
+    <w:p>
+      <w:r>
+        <w:t xml:space="preserve">EVENT time: </w:t>
+      </w:r>
+      <w:proofErr w:type="gramStart"/>
+      <w:r>
+        <w:t>124.9732963042085  type</w:t>
+      </w:r>
+      <w:proofErr w:type="gramEnd"/>
+      <w:r>
+        <w:t>: 1  entity: 0</w:t>
+      </w:r>
+    </w:p>
+    <w:p>
+      <w:proofErr w:type="spellStart"/>
+      <w:proofErr w:type="gramStart"/>
+      <w:r>
+        <w:t>generateNextArrival</w:t>
+      </w:r>
+      <w:proofErr w:type="spellEnd"/>
+      <w:r>
+        <w:t>(</w:t>
+      </w:r>
+      <w:proofErr w:type="gramEnd"/>
+      <w:r>
+        <w:t>): called</w:t>
+      </w:r>
+    </w:p>
+    <w:p>
+      <w:proofErr w:type="spellStart"/>
+      <w:proofErr w:type="gramStart"/>
+      <w:r>
+        <w:t>generateNextArrival</w:t>
+      </w:r>
+      <w:proofErr w:type="spellEnd"/>
+      <w:r>
+        <w:t>(</w:t>
+      </w:r>
+      <w:proofErr w:type="gramEnd"/>
+      <w:r>
+        <w:t>): time is 124.9732963042085</w:t>
+      </w:r>
+    </w:p>
+    <w:p>
+      <w:proofErr w:type="spellStart"/>
+      <w:proofErr w:type="gramStart"/>
+      <w:r>
+        <w:t>generateNextArrival</w:t>
+      </w:r>
+      <w:proofErr w:type="spellEnd"/>
+      <w:r>
+        <w:t>(</w:t>
+      </w:r>
+      <w:proofErr w:type="gramEnd"/>
+      <w:r>
+        <w:t>): future time for event 1 at entity 0 will be 357.98211615344707</w:t>
+      </w:r>
+    </w:p>
+    <w:p>
+      <w:r>
+        <w:t xml:space="preserve">Calling </w:t>
+      </w:r>
+      <w:proofErr w:type="spellStart"/>
+      <w:proofErr w:type="gramStart"/>
+      <w:r>
+        <w:t>aOutput</w:t>
+      </w:r>
+      <w:proofErr w:type="spellEnd"/>
+      <w:r>
+        <w:t>(</w:t>
+      </w:r>
+      <w:proofErr w:type="gramEnd"/>
+      <w:r>
+        <w:t>)...</w:t>
+      </w:r>
+    </w:p>
+    <w:p/>
+    <w:p>
+      <w:r>
+        <w:t xml:space="preserve">EVENT time: </w:t>
+      </w:r>
+      <w:proofErr w:type="gramStart"/>
+      <w:r>
+        <w:t>131.0406811731315  type</w:t>
+      </w:r>
+      <w:proofErr w:type="gramEnd"/>
+      <w:r>
+        <w:t>: 0  entity: 0</w:t>
+      </w:r>
+    </w:p>
+    <w:p>
+      <w:pPr>
+        <w:rPr>
+          <w:color w:val="FF0000"/>
+        </w:rPr>
+      </w:pPr>
+      <w:r>
+        <w:rPr>
+          <w:color w:val="FF0000"/>
+        </w:rPr>
+        <w:t xml:space="preserve">Calling </w:t>
+      </w:r>
+      <w:proofErr w:type="spellStart"/>
+      <w:proofErr w:type="gramStart"/>
+      <w:r>
+        <w:rPr>
+          <w:color w:val="FF0000"/>
+        </w:rPr>
+        <w:t>aTimerInterrupt</w:t>
+      </w:r>
+      <w:proofErr w:type="spellEnd"/>
+      <w:r>
+        <w:rPr>
+          <w:color w:val="FF0000"/>
+        </w:rPr>
+        <w:t>(</w:t>
+      </w:r>
+      <w:proofErr w:type="gramEnd"/>
+      <w:r>
+        <w:rPr>
+          <w:color w:val="FF0000"/>
+        </w:rPr>
+        <w:t>)...</w:t>
+      </w:r>
+    </w:p>
+    <w:p>
+      <w:r>
+        <w:rPr>
+          <w:color w:val="FF0000"/>
+        </w:rPr>
+        <w:t xml:space="preserve">toLayer3: </w:t>
+      </w:r>
+      <w:proofErr w:type="spellStart"/>
+      <w:r>
+        <w:rPr>
+          <w:color w:val="FF0000"/>
+        </w:rPr>
+        <w:t>seqnum</w:t>
+      </w:r>
+      <w:proofErr w:type="spellEnd"/>
+      <w:r>
+        <w:rPr>
+          <w:color w:val="FF0000"/>
+        </w:rPr>
+        <w:t xml:space="preserve">: </w:t>
+      </w:r>
+      <w:proofErr w:type="gramStart"/>
+      <w:r>
+        <w:rPr>
+          <w:color w:val="FF0000"/>
+        </w:rPr>
+        <w:t xml:space="preserve">1  </w:t>
+      </w:r>
+      <w:proofErr w:type="spellStart"/>
+      <w:r>
+        <w:t>acknum</w:t>
+      </w:r>
+      <w:proofErr w:type="spellEnd"/>
+      <w:proofErr w:type="gramEnd"/>
+      <w:r>
+        <w:t xml:space="preserve">: 0  checksum: 2281148032  payload: </w:t>
+      </w:r>
+      <w:proofErr w:type="spellStart"/>
+      <w:r>
+        <w:t>bbbbbbbbbbbbbbbbbbbb</w:t>
+      </w:r>
+      <w:proofErr w:type="spellEnd"/>
+    </w:p>
+    <w:p>
+      <w:r>
+        <w:t>toLayer3: scheduling arrival on other side</w:t>
+      </w:r>
+    </w:p>
+    <w:p>
+      <w:proofErr w:type="spellStart"/>
+      <w:r>
+        <w:t>startTimer</w:t>
+      </w:r>
+      <w:proofErr w:type="spellEnd"/>
+      <w:r>
+        <w:t>: starting timer at 131.0406811731315</w:t>
+      </w:r>
+    </w:p>
+    <w:p/>
+    <w:p>
+      <w:r>
+        <w:t xml:space="preserve">EVENT time: </w:t>
+      </w:r>
+      <w:proofErr w:type="gramStart"/>
+      <w:r>
+        <w:t>132.4688863795892  type</w:t>
+      </w:r>
+      <w:proofErr w:type="gramEnd"/>
+      <w:r>
+        <w:t>: 2  entity: 1</w:t>
+      </w:r>
+    </w:p>
+    <w:p>
+      <w:r>
+        <w:t xml:space="preserve">Calling </w:t>
+      </w:r>
+      <w:proofErr w:type="spellStart"/>
+      <w:proofErr w:type="gramStart"/>
+      <w:r>
+        <w:t>bInput</w:t>
+      </w:r>
+      <w:proofErr w:type="spellEnd"/>
+      <w:r>
+        <w:t>(</w:t>
+      </w:r>
+      <w:proofErr w:type="gramEnd"/>
+      <w:r>
+        <w:t>)...</w:t>
+      </w:r>
+    </w:p>
+    <w:p>
+      <w:r>
+        <w:rPr>
+          <w:color w:val="FF0000"/>
+        </w:rPr>
+        <w:t xml:space="preserve">toLayer3: </w:t>
+      </w:r>
+      <w:proofErr w:type="spellStart"/>
+      <w:r>
+        <w:rPr>
+          <w:color w:val="FF0000"/>
+        </w:rPr>
+        <w:t>seqnum</w:t>
+      </w:r>
+      <w:proofErr w:type="spellEnd"/>
+      <w:r>
+        <w:rPr>
+          <w:color w:val="FF0000"/>
+        </w:rPr>
+        <w:t xml:space="preserve">: </w:t>
+      </w:r>
+      <w:proofErr w:type="gramStart"/>
+      <w:r>
+        <w:rPr>
+          <w:color w:val="FF0000"/>
+        </w:rPr>
+        <w:t xml:space="preserve">0  </w:t>
+      </w:r>
+      <w:proofErr w:type="spellStart"/>
+      <w:r>
+        <w:rPr>
+          <w:color w:val="FF0000"/>
+        </w:rPr>
+        <w:t>acknum</w:t>
+      </w:r>
+      <w:proofErr w:type="spellEnd"/>
+      <w:proofErr w:type="gramEnd"/>
+      <w:r>
+        <w:rPr>
+          <w:color w:val="FF0000"/>
+        </w:rPr>
+        <w:t>: 1</w:t>
+      </w:r>
+      <w:r>
+        <w:t xml:space="preserve">  checksum: 2212294583  payload: </w:t>
+      </w:r>
+    </w:p>
+    <w:p>
+      <w:r>
+        <w:t>toLayer3: scheduling arrival on other side</w:t>
+      </w:r>
+    </w:p>
+    <w:p/>
+    <w:p>
+      <w:r>
+        <w:t xml:space="preserve">EVENT time: </w:t>
+      </w:r>
+      <w:proofErr w:type="gramStart"/>
+      <w:r>
+        <w:t>134.43626209295937  type</w:t>
+      </w:r>
+      <w:proofErr w:type="gramEnd"/>
+      <w:r>
+        <w:t>: 2  entity: 0</w:t>
+      </w:r>
+    </w:p>
+    <w:p>
+      <w:pPr>
+        <w:rPr>
+          <w:color w:val="FF0000"/>
+        </w:rPr>
+      </w:pPr>
+      <w:r>
+        <w:rPr>
+          <w:color w:val="FF0000"/>
+        </w:rPr>
+        <w:lastRenderedPageBreak/>
+        <w:t xml:space="preserve">Calling </w:t>
+      </w:r>
+      <w:proofErr w:type="spellStart"/>
+      <w:proofErr w:type="gramStart"/>
+      <w:r>
+        <w:rPr>
+          <w:color w:val="FF0000"/>
+        </w:rPr>
+        <w:t>aInput</w:t>
+      </w:r>
+      <w:proofErr w:type="spellEnd"/>
+      <w:r>
+        <w:rPr>
+          <w:color w:val="FF0000"/>
+        </w:rPr>
+        <w:t>(</w:t>
+      </w:r>
+      <w:proofErr w:type="gramEnd"/>
+      <w:r>
+        <w:rPr>
+          <w:color w:val="FF0000"/>
+        </w:rPr>
+        <w:t>)...</w:t>
+      </w:r>
+      <w:r>
+        <w:rPr>
+          <w:color w:val="FF0000"/>
+        </w:rPr>
+        <w:t xml:space="preserve"> Receive ACK=0</w:t>
+      </w:r>
+    </w:p>
+    <w:p/>
+    <w:p>
+      <w:pPr>
+        <w:rPr>
+          <w:b/>
+          <w:bCs/>
+        </w:rPr>
+      </w:pPr>
+      <w:r>
+        <w:rPr>
+          <w:b/>
+          <w:bCs/>
+        </w:rPr>
+        <w:t>Recovery from ACK loss</w:t>
+      </w:r>
+      <w:r>
+        <w:rPr>
+          <w:b/>
+          <w:bCs/>
+        </w:rPr>
+        <w:t xml:space="preserve"> and error detection by timeout</w:t>
+      </w:r>
+    </w:p>
+    <w:p>
+      <w:r>
+        <w:t xml:space="preserve">EVENT time: </w:t>
+      </w:r>
+      <w:proofErr w:type="gramStart"/>
+      <w:r>
+        <w:t>2803.921231727042  type</w:t>
+      </w:r>
+      <w:proofErr w:type="gramEnd"/>
+      <w:r>
+        <w:t>: 2  entity: 1</w:t>
+      </w:r>
+    </w:p>
+    <w:p>
+      <w:r>
+        <w:t xml:space="preserve">Calling </w:t>
+      </w:r>
+      <w:proofErr w:type="spellStart"/>
+      <w:proofErr w:type="gramStart"/>
+      <w:r>
+        <w:t>bInput</w:t>
+      </w:r>
+      <w:proofErr w:type="spellEnd"/>
+      <w:r>
+        <w:t>(</w:t>
+      </w:r>
+      <w:proofErr w:type="gramEnd"/>
+      <w:r>
+        <w:t>)...</w:t>
+      </w:r>
+    </w:p>
+    <w:p>
+      <w:r>
+        <w:rPr>
+          <w:b/>
+          <w:bCs/>
+        </w:rPr>
+        <w:t xml:space="preserve">toLayer3: </w:t>
+      </w:r>
+      <w:proofErr w:type="spellStart"/>
+      <w:r>
+        <w:rPr>
+          <w:b/>
+          <w:bCs/>
+        </w:rPr>
+        <w:t>seqnum</w:t>
+      </w:r>
+      <w:proofErr w:type="spellEnd"/>
+      <w:r>
+        <w:rPr>
+          <w:b/>
+          <w:bCs/>
+        </w:rPr>
+        <w:t xml:space="preserve">: </w:t>
+      </w:r>
+      <w:proofErr w:type="gramStart"/>
+      <w:r>
+        <w:rPr>
+          <w:b/>
+          <w:bCs/>
+        </w:rPr>
+        <w:t xml:space="preserve">0  </w:t>
+      </w:r>
+      <w:proofErr w:type="spellStart"/>
+      <w:r>
+        <w:rPr>
+          <w:b/>
+          <w:bCs/>
+        </w:rPr>
+        <w:t>acknum</w:t>
+      </w:r>
+      <w:proofErr w:type="spellEnd"/>
+      <w:proofErr w:type="gramEnd"/>
+      <w:r>
+        <w:rPr>
+          <w:b/>
+          <w:bCs/>
+        </w:rPr>
+        <w:t>: 0</w:t>
+      </w:r>
+      <w:r>
+        <w:t xml:space="preserve">  checksum: 4108050209  payload: </w:t>
+      </w:r>
+    </w:p>
+    <w:p>
+      <w:pPr>
+        <w:rPr>
+          <w:b/>
+          <w:bCs/>
+        </w:rPr>
+      </w:pPr>
+      <w:r>
+        <w:rPr>
+          <w:b/>
+          <w:bCs/>
+        </w:rPr>
+        <w:t>toLayer3: packet being lost</w:t>
+      </w:r>
+    </w:p>
+    <w:p/>
+    <w:p>
+      <w:r>
+        <w:t xml:space="preserve">EVENT time: </w:t>
+      </w:r>
+      <w:proofErr w:type="gramStart"/>
+      <w:r>
+        <w:t>2830.372325815607  type</w:t>
+      </w:r>
+      <w:proofErr w:type="gramEnd"/>
+      <w:r>
+        <w:t>: 0  entity: 0</w:t>
+      </w:r>
+    </w:p>
+    <w:p>
+      <w:pPr>
+        <w:rPr>
+          <w:b/>
+          <w:bCs/>
+        </w:rPr>
+      </w:pPr>
+      <w:r>
+        <w:rPr>
+          <w:b/>
+          <w:bCs/>
+        </w:rPr>
+        <w:t xml:space="preserve">Calling </w:t>
+      </w:r>
+      <w:proofErr w:type="spellStart"/>
+      <w:proofErr w:type="gramStart"/>
+      <w:r>
+        <w:rPr>
+          <w:b/>
+          <w:bCs/>
+        </w:rPr>
+        <w:t>aTimerInterrupt</w:t>
+      </w:r>
+      <w:proofErr w:type="spellEnd"/>
+      <w:r>
+        <w:rPr>
+          <w:b/>
+          <w:bCs/>
+        </w:rPr>
+        <w:t>(</w:t>
+      </w:r>
+      <w:proofErr w:type="gramEnd"/>
+      <w:r>
+        <w:rPr>
+          <w:b/>
+          <w:bCs/>
+        </w:rPr>
+        <w:t>)...</w:t>
+      </w:r>
+    </w:p>
+    <w:p>
+      <w:r>
+        <w:rPr>
+          <w:b/>
+          <w:bCs/>
+        </w:rPr>
+        <w:t xml:space="preserve">toLayer3: </w:t>
+      </w:r>
+      <w:proofErr w:type="spellStart"/>
+      <w:r>
+        <w:rPr>
+          <w:b/>
+          <w:bCs/>
+        </w:rPr>
+        <w:t>seqnum</w:t>
+      </w:r>
+      <w:proofErr w:type="spellEnd"/>
+      <w:r>
+        <w:rPr>
+          <w:b/>
+          <w:bCs/>
+        </w:rPr>
+        <w:t xml:space="preserve">: </w:t>
+      </w:r>
+      <w:proofErr w:type="gramStart"/>
+      <w:r>
+        <w:rPr>
+          <w:b/>
+          <w:bCs/>
+        </w:rPr>
+        <w:t xml:space="preserve">0  </w:t>
+      </w:r>
+      <w:proofErr w:type="spellStart"/>
+      <w:r>
+        <w:rPr>
+          <w:b/>
+          <w:bCs/>
+        </w:rPr>
+        <w:t>acknum</w:t>
+      </w:r>
+      <w:proofErr w:type="spellEnd"/>
+      <w:proofErr w:type="gramEnd"/>
+      <w:r>
+        <w:rPr>
+          <w:b/>
+          <w:bCs/>
+        </w:rPr>
+        <w:t>: 0</w:t>
+      </w:r>
+      <w:r>
+        <w:t xml:space="preserve">  checksum: 3924856370  payload: </w:t>
+      </w:r>
+      <w:proofErr w:type="spellStart"/>
+      <w:r>
+        <w:t>kkkkkkkkkkkkkkkkkkkk</w:t>
+      </w:r>
+      <w:proofErr w:type="spellEnd"/>
+    </w:p>
+    <w:p>
+      <w:r>
+        <w:t>toLayer3: scheduling arrival on other side</w:t>
+      </w:r>
+    </w:p>
+    <w:p>
+      <w:proofErr w:type="spellStart"/>
+      <w:r>
+        <w:t>startTimer</w:t>
+      </w:r>
+      <w:proofErr w:type="spellEnd"/>
+      <w:r>
+        <w:t>: starting timer at 2830.372325815607</w:t>
+      </w:r>
+    </w:p>
+    <w:p/>
+    <w:p>
+      <w:r>
+        <w:t xml:space="preserve">EVENT time: </w:t>
+      </w:r>
+      <w:proofErr w:type="gramStart"/>
+      <w:r>
+        <w:t>2839.928464613788  type</w:t>
+      </w:r>
+      <w:proofErr w:type="gramEnd"/>
+      <w:r>
+        <w:t>: 2  entity: 1</w:t>
+      </w:r>
+    </w:p>
+    <w:p>
+      <w:r>
+        <w:t xml:space="preserve">Calling </w:t>
+      </w:r>
+      <w:proofErr w:type="spellStart"/>
+      <w:proofErr w:type="gramStart"/>
+      <w:r>
+        <w:t>bInput</w:t>
+      </w:r>
+      <w:proofErr w:type="spellEnd"/>
+      <w:r>
+        <w:t>(</w:t>
+      </w:r>
+      <w:proofErr w:type="gramEnd"/>
+      <w:r>
+        <w:t>)...</w:t>
+      </w:r>
+    </w:p>
+    <w:p>
+      <w:r>
+        <w:rPr>
+          <w:b/>
+          <w:bCs/>
+        </w:rPr>
+        <w:t xml:space="preserve">toLayer3: </w:t>
+      </w:r>
+      <w:proofErr w:type="spellStart"/>
+      <w:r>
+        <w:rPr>
+          <w:b/>
+          <w:bCs/>
+        </w:rPr>
+        <w:t>seqnum</w:t>
+      </w:r>
+      <w:proofErr w:type="spellEnd"/>
+      <w:r>
+        <w:rPr>
+          <w:b/>
+          <w:bCs/>
+        </w:rPr>
+        <w:t xml:space="preserve">: </w:t>
+      </w:r>
+      <w:proofErr w:type="gramStart"/>
+      <w:r>
+        <w:rPr>
+          <w:b/>
+          <w:bCs/>
+        </w:rPr>
+        <w:t xml:space="preserve">0  </w:t>
+      </w:r>
+      <w:proofErr w:type="spellStart"/>
+      <w:r>
+        <w:rPr>
+          <w:b/>
+          <w:bCs/>
+        </w:rPr>
+        <w:t>acknum</w:t>
+      </w:r>
+      <w:proofErr w:type="spellEnd"/>
+      <w:proofErr w:type="gramEnd"/>
+      <w:r>
+        <w:rPr>
+          <w:b/>
+          <w:bCs/>
+        </w:rPr>
+        <w:t>: 0</w:t>
+      </w:r>
+      <w:r>
+        <w:t xml:space="preserve">  checksum: 4108050209  payload: </w:t>
+      </w:r>
+    </w:p>
+    <w:p>
+      <w:r>
+        <w:t>toLayer3: scheduling arrival on other side</w:t>
+      </w:r>
+    </w:p>
+    <w:p/>
+    <w:p>
+      <w:r>
+        <w:t xml:space="preserve">EVENT time: </w:t>
+      </w:r>
+      <w:proofErr w:type="gramStart"/>
+      <w:r>
+        <w:t>2842.5797601245154  type</w:t>
+      </w:r>
+      <w:proofErr w:type="gramEnd"/>
+      <w:r>
+        <w:t>: 2  entity: 0</w:t>
+      </w:r>
+    </w:p>
+    <w:p>
+      <w:pPr>
+        <w:rPr>
+          <w:b/>
+          <w:bCs/>
+        </w:rPr>
+      </w:pPr>
+      <w:r>
+        <w:rPr>
+          <w:b/>
+          <w:bCs/>
+        </w:rPr>
+        <w:t xml:space="preserve">Calling </w:t>
+      </w:r>
+      <w:proofErr w:type="spellStart"/>
+      <w:proofErr w:type="gramStart"/>
+      <w:r>
+        <w:rPr>
+          <w:b/>
+          <w:bCs/>
+        </w:rPr>
+        <w:t>aInput</w:t>
+      </w:r>
+      <w:proofErr w:type="spellEnd"/>
+      <w:r>
+        <w:rPr>
+          <w:b/>
+          <w:bCs/>
+        </w:rPr>
+        <w:t>(</w:t>
+      </w:r>
+      <w:proofErr w:type="gramEnd"/>
+      <w:r>
+        <w:rPr>
+          <w:b/>
+          <w:bCs/>
+        </w:rPr>
+        <w:t>)...</w:t>
+      </w:r>
+    </w:p>
+    <w:p>
+      <w:proofErr w:type="spellStart"/>
+      <w:r>
+        <w:t>stopTimer</w:t>
+      </w:r>
+      <w:proofErr w:type="spellEnd"/>
+      <w:r>
+        <w:t>: stopping timer at 2842.5797601245154</w:t>
+      </w:r>
+    </w:p>
+    <w:p/>
+    <w:p/>
+    <w:p>
+      <w:pPr>
+        <w:rPr>
+          <w:b/>
+          <w:bCs/>
+        </w:rPr>
+      </w:pPr>
+      <w:r>
+        <w:rPr>
+          <w:b/>
+          <w:bCs/>
+        </w:rPr>
+        <w:t>Statistics</w:t>
+      </w:r>
+    </w:p>
+    <w:p>
+      <w:r>
+        <w:t>===============STATISTICS=======================</w:t>
+      </w:r>
+    </w:p>
+    <w:p>
+      <w:r>
+        <w:t>Number of original packets transmitted by A: 100</w:t>
+      </w:r>
+    </w:p>
+    <w:p>
+      <w:r>
+        <w:t>Number of retransmissions by A: 28</w:t>
+      </w:r>
+    </w:p>
+    <w:p>
+      <w:r>
+        <w:t>Number of data packets delivered to layer 5 at B: 100</w:t>
+      </w:r>
+    </w:p>
+    <w:p>
+      <w:r>
+        <w:t>Number of ACK packets sent by B: 157</w:t>
+      </w:r>
+    </w:p>
+    <w:p>
+      <w:r>
+        <w:t>Number of corrupted packets: 0</w:t>
+      </w:r>
+    </w:p>
+    <w:p>
+      <w:r>
+        <w:t>Ratio of lost packets: 9.82%</w:t>
+      </w:r>
+    </w:p>
+    <w:p>
+      <w:r>
+        <w:t>Ratio of corrupted packets: 0.00%</w:t>
+      </w:r>
+    </w:p>
+    <w:p>
+      <w:r>
+        <w:t>Average RTT: 12.630</w:t>
+      </w:r>
+    </w:p>
+    <w:p>
+      <w:r>
+        <w:t>Average communication time: 274.947</w:t>
+      </w:r>
+    </w:p>
+    <w:p>
+      <w:r>
+        <w:t>==================================================</w:t>
+      </w:r>
+    </w:p>
+    <w:p/>
+    <w:p>
+      <w:pPr>
+        <w:pStyle w:val="2"/>
+        <w:rPr>
+          <w:b/>
+          <w:bCs/>
+          <w:color w:val="auto"/>
+        </w:rPr>
+      </w:pPr>
+      <w:r>
+        <w:rPr>
+          <w:b/>
+          <w:bCs/>
+          <w:color w:val="auto"/>
+        </w:rPr>
+        <w:t>Case 3: works for corruption and no loss</w:t>
+      </w:r>
+    </w:p>
+    <w:p>
+      <w:r>
+        <w:t>Input values</w:t>
+      </w:r>
+    </w:p>
+    <w:p>
+      <w:r>
+        <w:t>-</w:t>
+      </w:r>
+      <w:r>
+        <w:tab/>
+        <w:t>Number of messages to simulate: 100</w:t>
+      </w:r>
+    </w:p>
+    <w:p>
+      <w:r>
+        <w:t>-</w:t>
+      </w:r>
+      <w:r>
+        <w:tab/>
+        <w:t>Packet loss probability: 0.</w:t>
+      </w:r>
+      <w:r>
+        <w:t>0</w:t>
+      </w:r>
+    </w:p>
+    <w:p>
+      <w:r>
+        <w:t>-</w:t>
+      </w:r>
+      <w:r>
+        <w:tab/>
+        <w:t>Packet corruption probability: 0.</w:t>
+      </w:r>
+      <w:r>
+        <w:t>1</w:t>
+      </w:r>
+    </w:p>
+    <w:p>
+      <w:r>
+        <w:t>-</w:t>
+      </w:r>
+      <w:r>
+        <w:tab/>
+        <w:t>Average time between messages from sender’s layer 5: 300</w:t>
+      </w:r>
+    </w:p>
+    <w:p>
+      <w:r>
+        <w:lastRenderedPageBreak/>
+        <w:t>-</w:t>
+      </w:r>
+      <w:r>
+        <w:tab/>
+        <w:t>Window size: 1</w:t>
+      </w:r>
+    </w:p>
+    <w:p>
+      <w:r>
+        <w:t>-</w:t>
+      </w:r>
+      <w:r>
+        <w:tab/>
+        <w:t>Retransmission timeout: 30</w:t>
+      </w:r>
+    </w:p>
+    <w:p>
+      <w:r>
+        <w:t>-</w:t>
+      </w:r>
+      <w:r>
+        <w:tab/>
+        <w:t>Trace level: 3</w:t>
+      </w:r>
+    </w:p>
+    <w:p>
+      <w:r>
+        <w:t>-</w:t>
+      </w:r>
+      <w:r>
+        <w:tab/>
+        <w:t>Random seed: 1234</w:t>
+      </w:r>
+    </w:p>
+    <w:p/>
+    <w:p>
+      <w:pPr>
+        <w:rPr>
+          <w:b/>
+          <w:bCs/>
+        </w:rPr>
+      </w:pPr>
+      <w:r>
+        <w:rPr>
+          <w:b/>
+          <w:bCs/>
+        </w:rPr>
+        <w:t>Recovery from DATA corruption and error detection by timeout</w:t>
+      </w:r>
+    </w:p>
+    <w:p/>
+    <w:p>
+      <w:pPr>
+        <w:rPr>
+          <w:b/>
+          <w:bCs/>
+        </w:rPr>
+      </w:pPr>
+      <w:r>
+        <w:rPr>
+          <w:b/>
+          <w:bCs/>
+        </w:rPr>
+        <w:t>Recovery from ACK corruption and error detection by time out</w:t>
+      </w:r>
+    </w:p>
+    <w:p/>
+    <w:p>
+      <w:pPr>
+        <w:pStyle w:val="2"/>
+        <w:rPr>
+          <w:b/>
+          <w:bCs/>
+          <w:color w:val="auto"/>
+        </w:rPr>
+      </w:pPr>
+      <w:r>
+        <w:rPr>
+          <w:b/>
+          <w:bCs/>
+          <w:color w:val="auto"/>
+        </w:rPr>
+        <w:t>Case 4: works for both loss and corruption</w:t>
+      </w:r>
+    </w:p>
+    <w:p/>
     <w:p/>
     <w:p/>
     <w:p>
@@ -498,7 +2433,7 @@
     </w:p>
     <w:sectPr>
       <w:pgSz w:w="11906" w:h="16838"/>
-      <w:pgMar w:top="1440" w:right="1800" w:bottom="1440" w:left="1800" w:header="851" w:footer="992" w:gutter="0"/>
+      <w:pgMar w:top="1440" w:right="1080" w:bottom="1440" w:left="1080" w:header="851" w:footer="992" w:gutter="0"/>
       <w:cols w:space="425"/>
       <w:docGrid w:type="lines" w:linePitch="312"/>
     </w:sectPr>
@@ -1294,6 +3229,28 @@
       <w:szCs w:val="32"/>
     </w:rPr>
   </w:style>
+  <w:style w:type="paragraph" w:styleId="2">
+    <w:name w:val="heading 2"/>
+    <w:basedOn w:val="a"/>
+    <w:next w:val="a"/>
+    <w:link w:val="20"/>
+    <w:uiPriority w:val="9"/>
+    <w:unhideWhenUsed/>
+    <w:qFormat/>
+    <w:rsid w:val="007C33C1"/>
+    <w:pPr>
+      <w:keepNext/>
+      <w:keepLines/>
+      <w:spacing w:before="40"/>
+      <w:outlineLvl w:val="1"/>
+    </w:pPr>
+    <w:rPr>
+      <w:rFonts w:asciiTheme="majorHAnsi" w:eastAsiaTheme="majorEastAsia" w:hAnsiTheme="majorHAnsi" w:cstheme="majorBidi"/>
+      <w:color w:val="2F5496" w:themeColor="accent1" w:themeShade="BF"/>
+      <w:sz w:val="26"/>
+      <w:szCs w:val="26"/>
+    </w:rPr>
+  </w:style>
   <w:style w:type="character" w:default="1" w:styleId="a0">
     <w:name w:val="Default Paragraph Font"/>
     <w:uiPriority w:val="1"/>
@@ -1384,6 +3341,19 @@
       <w:color w:val="2F5496" w:themeColor="accent1" w:themeShade="BF"/>
       <w:sz w:val="32"/>
       <w:szCs w:val="32"/>
+    </w:rPr>
+  </w:style>
+  <w:style w:type="character" w:customStyle="1" w:styleId="20">
+    <w:name w:val="标题 2 字符"/>
+    <w:basedOn w:val="a0"/>
+    <w:link w:val="2"/>
+    <w:uiPriority w:val="9"/>
+    <w:rsid w:val="007C33C1"/>
+    <w:rPr>
+      <w:rFonts w:asciiTheme="majorHAnsi" w:eastAsiaTheme="majorEastAsia" w:hAnsiTheme="majorHAnsi" w:cstheme="majorBidi"/>
+      <w:color w:val="2F5496" w:themeColor="accent1" w:themeShade="BF"/>
+      <w:sz w:val="26"/>
+      <w:szCs w:val="26"/>
     </w:rPr>
   </w:style>
 </w:styles>

</xml_diff>